<commit_message>
add notion research to doc
</commit_message>
<xml_diff>
--- a/Mapping Research.docx
+++ b/Mapping Research.docx
@@ -151,7 +151,7 @@
         <w:rPr>
           <w:rtl w:val="0"/>
         </w:rPr>
-        <w:t xml:space="preserve">Abillity to add extra information to points on the map</w:t>
+        <w:t xml:space="preserve">Ability to add extra information to points on the map</w:t>
       </w:r>
     </w:p>
     <w:p>
@@ -160,6 +160,7 @@
           <w:ilvl w:val="0"/>
           <w:numId w:val="3"/>
         </w:numPr>
+        <w:spacing w:after="0" w:afterAutospacing="0"/>
         <w:ind w:left="720" w:hanging="360"/>
         <w:rPr>
           <w:u w:val="none"/>
@@ -174,26 +175,316 @@
     </w:p>
     <w:p>
       <w:pPr>
+        <w:numPr>
+          <w:ilvl w:val="0"/>
+          <w:numId w:val="3"/>
+        </w:numPr>
+        <w:spacing w:after="0" w:afterAutospacing="0" w:before="0" w:beforeAutospacing="0" w:lineRule="auto"/>
+        <w:ind w:left="720" w:hanging="360"/>
+      </w:pPr>
+      <w:r>
+        <w:rPr>
+          <w:rtl w:val="0"/>
+        </w:rPr>
+        <w:t xml:space="preserve">Lots of room for specialization, allows for animations and time slider</w:t>
+      </w:r>
+    </w:p>
+    <w:p>
+      <w:pPr>
+        <w:numPr>
+          <w:ilvl w:val="0"/>
+          <w:numId w:val="3"/>
+        </w:numPr>
+        <w:spacing w:after="240" w:before="0" w:beforeAutospacing="0" w:lineRule="auto"/>
+        <w:ind w:left="720" w:hanging="360"/>
+      </w:pPr>
+      <w:r>
+        <w:rPr>
+          <w:rtl w:val="0"/>
+        </w:rPr>
+        <w:t xml:space="preserve">Also includes graphing options</w:t>
+      </w:r>
+    </w:p>
+    <w:p>
+      <w:pPr>
+        <w:rPr>
+          <w:b w:val="1"/>
+        </w:rPr>
+      </w:pPr>
+      <w:r>
+        <w:rPr>
+          <w:b w:val="1"/>
+          <w:rtl w:val="0"/>
+        </w:rPr>
+        <w:t xml:space="preserve">Cons:</w:t>
+      </w:r>
+    </w:p>
+    <w:p>
+      <w:pPr>
+        <w:numPr>
+          <w:ilvl w:val="0"/>
+          <w:numId w:val="11"/>
+        </w:numPr>
+        <w:spacing w:after="0" w:afterAutospacing="0"/>
+        <w:ind w:left="720" w:hanging="360"/>
+        <w:rPr>
+          <w:u w:val="none"/>
+        </w:rPr>
+      </w:pPr>
+      <w:r>
+        <w:rPr>
+          <w:rtl w:val="0"/>
+        </w:rPr>
+        <w:t xml:space="preserve">Occasional difficulties embedding in sites</w:t>
+      </w:r>
+    </w:p>
+    <w:p>
+      <w:pPr>
+        <w:numPr>
+          <w:ilvl w:val="0"/>
+          <w:numId w:val="11"/>
+        </w:numPr>
+        <w:spacing w:after="240" w:before="0" w:beforeAutospacing="0" w:lineRule="auto"/>
+        <w:ind w:left="720" w:hanging="360"/>
+      </w:pPr>
+      <w:r>
+        <w:rPr>
+          <w:rtl w:val="0"/>
+        </w:rPr>
+        <w:t xml:space="preserve">From reviews, arcGIS has a steep learning curve.</w:t>
+      </w:r>
+    </w:p>
+    <w:p>
+      <w:pPr>
+        <w:pStyle w:val="Heading2"/>
+        <w:spacing w:after="240" w:before="240" w:lineRule="auto"/>
+        <w:rPr>
+          <w:b w:val="1"/>
+          <w:color w:val="674ea7"/>
+          <w:u w:val="single"/>
+        </w:rPr>
+      </w:pPr>
+      <w:bookmarkStart w:colFirst="0" w:colLast="0" w:name="_aj7z402aema2" w:id="2"/>
+      <w:bookmarkEnd w:id="2"/>
+      <w:r>
+        <w:rPr>
+          <w:b w:val="1"/>
+          <w:color w:val="674ea7"/>
+          <w:u w:val="single"/>
+          <w:rtl w:val="0"/>
+        </w:rPr>
+        <w:t xml:space="preserve">Flourish</w:t>
+      </w:r>
+    </w:p>
+    <w:p>
+      <w:pPr>
+        <w:spacing w:after="240" w:before="240" w:lineRule="auto"/>
+        <w:rPr>
+          <w:b w:val="1"/>
+          <w:color w:val="ff0000"/>
+        </w:rPr>
+      </w:pPr>
+      <w:r>
+        <w:rPr>
+          <w:b w:val="1"/>
+          <w:color w:val="ff0000"/>
+          <w:rtl w:val="0"/>
+        </w:rPr>
+        <w:t xml:space="preserve">Description:</w:t>
+      </w:r>
+    </w:p>
+    <w:p>
+      <w:pPr>
+        <w:spacing w:after="240" w:before="240" w:lineRule="auto"/>
+        <w:rPr>
+          <w:b w:val="1"/>
+          <w:color w:val="ff0000"/>
+        </w:rPr>
+      </w:pPr>
+      <w:r>
+        <w:rPr>
+          <w:b w:val="1"/>
+          <w:color w:val="ff0000"/>
+          <w:rtl w:val="0"/>
+        </w:rPr>
+        <w:t xml:space="preserve">Technical Complexity:</w:t>
+      </w:r>
+    </w:p>
+    <w:p>
+      <w:pPr>
+        <w:spacing w:after="240" w:before="240" w:lineRule="auto"/>
+        <w:rPr>
+          <w:b w:val="1"/>
+        </w:rPr>
+      </w:pPr>
+      <w:r>
+        <w:rPr>
+          <w:b w:val="1"/>
+          <w:rtl w:val="0"/>
+        </w:rPr>
+        <w:t xml:space="preserve">Pros:</w:t>
+      </w:r>
+    </w:p>
+    <w:p>
+      <w:pPr>
+        <w:numPr>
+          <w:ilvl w:val="0"/>
+          <w:numId w:val="13"/>
+        </w:numPr>
+        <w:spacing w:after="0" w:afterAutospacing="0" w:before="0" w:lineRule="auto"/>
+        <w:ind w:left="720" w:hanging="360"/>
+        <w:rPr>
+          <w:u w:val="none"/>
+        </w:rPr>
+      </w:pPr>
+      <w:r>
+        <w:rPr>
+          <w:rtl w:val="0"/>
+        </w:rPr>
+        <w:t xml:space="preserve">Includes several compelling options for map visuals - including Point Maps, which look similar to the maps produced in Palladio, and Story Maps, which more closely resembles the maps produced in arcGIS. Connections Globe is another cool template - visualizes pathways on a 3D globe.</w:t>
+      </w:r>
+    </w:p>
+    <w:p>
+      <w:pPr>
+        <w:numPr>
+          <w:ilvl w:val="0"/>
+          <w:numId w:val="13"/>
+        </w:numPr>
+        <w:spacing w:after="240" w:before="0" w:beforeAutospacing="0" w:lineRule="auto"/>
+        <w:ind w:left="720" w:hanging="360"/>
+        <w:rPr>
+          <w:u w:val="none"/>
+        </w:rPr>
+      </w:pPr>
+      <w:r>
+        <w:rPr>
+          <w:rtl w:val="0"/>
+        </w:rPr>
+        <w:t xml:space="preserve">Movement can be incorporated into the maps - i.e. sliding scale shows how map changes overtime</w:t>
+      </w:r>
+    </w:p>
+    <w:p>
+      <w:pPr>
+        <w:spacing w:after="240" w:before="240" w:lineRule="auto"/>
+        <w:rPr>
+          <w:b w:val="1"/>
+        </w:rPr>
+      </w:pPr>
+      <w:r>
+        <w:rPr>
+          <w:b w:val="1"/>
+          <w:rtl w:val="0"/>
+        </w:rPr>
+        <w:t xml:space="preserve">Cons:</w:t>
+      </w:r>
+    </w:p>
+    <w:p>
+      <w:pPr>
+        <w:numPr>
+          <w:ilvl w:val="0"/>
+          <w:numId w:val="9"/>
+        </w:numPr>
+        <w:spacing w:after="240" w:before="240" w:lineRule="auto"/>
+        <w:ind w:left="720" w:hanging="360"/>
         <w:rPr/>
       </w:pPr>
       <w:r>
         <w:rPr>
           <w:rtl w:val="0"/>
         </w:rPr>
-      </w:r>
-    </w:p>
-    <w:p>
-      <w:pPr>
-        <w:rPr>
-          <w:b w:val="1"/>
-        </w:rPr>
-      </w:pPr>
-      <w:r>
-        <w:rPr>
-          <w:b w:val="1"/>
-          <w:rtl w:val="0"/>
-        </w:rPr>
-        <w:t xml:space="preserve">Cons:</w:t>
+        <w:t xml:space="preserve">According to one review, the public version of Flourish processes/visualizes data slowly. This could potentially be a hassle given the amount of data we want to visualize.</w:t>
+      </w:r>
+      <w:r>
+        <w:rPr>
+          <w:rtl w:val="0"/>
+        </w:rPr>
+      </w:r>
+    </w:p>
+    <w:p>
+      <w:pPr>
+        <w:pStyle w:val="Heading2"/>
+        <w:spacing w:after="240" w:before="240" w:lineRule="auto"/>
+        <w:rPr>
+          <w:b w:val="1"/>
+          <w:color w:val="674ea7"/>
+          <w:u w:val="single"/>
+        </w:rPr>
+      </w:pPr>
+      <w:bookmarkStart w:colFirst="0" w:colLast="0" w:name="_l56fbb50xfwl" w:id="3"/>
+      <w:bookmarkEnd w:id="3"/>
+      <w:r>
+        <w:rPr>
+          <w:b w:val="1"/>
+          <w:color w:val="674ea7"/>
+          <w:u w:val="single"/>
+          <w:rtl w:val="0"/>
+        </w:rPr>
+        <w:t xml:space="preserve">Gephi</w:t>
+      </w:r>
+    </w:p>
+    <w:p>
+      <w:pPr>
+        <w:spacing w:after="240" w:before="240" w:lineRule="auto"/>
+        <w:ind w:left="0" w:firstLine="0"/>
+        <w:rPr>
+          <w:b w:val="1"/>
+          <w:color w:val="ff0000"/>
+        </w:rPr>
+      </w:pPr>
+      <w:r>
+        <w:rPr>
+          <w:b w:val="1"/>
+          <w:color w:val="ff0000"/>
+          <w:rtl w:val="0"/>
+        </w:rPr>
+        <w:t xml:space="preserve">Description:</w:t>
+      </w:r>
+    </w:p>
+    <w:p>
+      <w:pPr>
+        <w:spacing w:after="240" w:before="240" w:lineRule="auto"/>
+        <w:ind w:left="0" w:firstLine="0"/>
+        <w:rPr/>
+      </w:pPr>
+      <w:r>
+        <w:rPr>
+          <w:rtl w:val="0"/>
+        </w:rPr>
+        <w:t xml:space="preserve">No web version and works with Mac OS, Windows, and Linux. In order to align data on a geographic map, you have to download the GeoLayout plugin otherwise, the data takes on a very abstracted form that doesn't really tell us much.</w:t>
+      </w:r>
+    </w:p>
+    <w:p>
+      <w:pPr>
+        <w:spacing w:after="240" w:before="240" w:lineRule="auto"/>
+        <w:ind w:left="0" w:firstLine="0"/>
+        <w:rPr>
+          <w:b w:val="1"/>
+          <w:color w:val="ff0000"/>
+        </w:rPr>
+      </w:pPr>
+      <w:r>
+        <w:rPr>
+          <w:b w:val="1"/>
+          <w:color w:val="ff0000"/>
+          <w:rtl w:val="0"/>
+        </w:rPr>
+        <w:t xml:space="preserve">Technical Complexity:</w:t>
+      </w:r>
+    </w:p>
+    <w:p>
+      <w:pPr>
+        <w:spacing w:after="240" w:before="240" w:lineRule="auto"/>
+        <w:ind w:left="0" w:firstLine="0"/>
+        <w:rPr>
+          <w:b w:val="1"/>
+        </w:rPr>
+      </w:pPr>
+      <w:r>
+        <w:rPr>
+          <w:b w:val="1"/>
+          <w:rtl w:val="0"/>
+        </w:rPr>
+        <w:t xml:space="preserve">Pros:</w:t>
       </w:r>
     </w:p>
     <w:p>
@@ -202,29 +493,84 @@
           <w:ilvl w:val="0"/>
           <w:numId w:val="2"/>
         </w:numPr>
-        <w:ind w:left="720" w:hanging="360"/>
-        <w:rPr>
-          <w:u w:val="none"/>
-        </w:rPr>
-      </w:pPr>
-      <w:r>
-        <w:rPr>
-          <w:rtl w:val="0"/>
-        </w:rPr>
-        <w:t xml:space="preserve">Occasional difficulties embedding in sites</w:t>
+        <w:spacing w:after="240" w:before="240" w:lineRule="auto"/>
+        <w:ind w:left="720" w:hanging="360"/>
+        <w:rPr/>
+      </w:pPr>
+      <w:r>
+        <w:rPr>
+          <w:rtl w:val="0"/>
+        </w:rPr>
+        <w:t xml:space="preserve">Very elegant visualization!</w:t>
+      </w:r>
+    </w:p>
+    <w:p>
+      <w:pPr>
+        <w:spacing w:after="240" w:before="240" w:lineRule="auto"/>
+        <w:ind w:left="0" w:firstLine="0"/>
+        <w:rPr>
+          <w:b w:val="1"/>
+        </w:rPr>
+      </w:pPr>
+      <w:r>
+        <w:rPr>
+          <w:b w:val="1"/>
+          <w:rtl w:val="0"/>
+        </w:rPr>
+        <w:t xml:space="preserve">Cons:</w:t>
+      </w:r>
+    </w:p>
+    <w:p>
+      <w:pPr>
+        <w:numPr>
+          <w:ilvl w:val="0"/>
+          <w:numId w:val="2"/>
+        </w:numPr>
+        <w:spacing w:after="0" w:afterAutospacing="0" w:before="240" w:lineRule="auto"/>
+        <w:ind w:left="720" w:hanging="360"/>
+        <w:rPr/>
+      </w:pPr>
+      <w:r>
+        <w:rPr>
+          <w:rtl w:val="0"/>
+        </w:rPr>
+        <w:t xml:space="preserve">From reviews, Gephi apparently has a steep learning curve and can be difficult to get the hang of. There are many tutorials available on the internet, but many reviewers mentioned that it was hard.</w:t>
+      </w:r>
+    </w:p>
+    <w:p>
+      <w:pPr>
+        <w:numPr>
+          <w:ilvl w:val="0"/>
+          <w:numId w:val="2"/>
+        </w:numPr>
+        <w:spacing w:after="240" w:before="0" w:beforeAutospacing="0" w:lineRule="auto"/>
+        <w:ind w:left="720" w:hanging="360"/>
+        <w:rPr/>
+      </w:pPr>
+      <w:r>
+        <w:rPr>
+          <w:rtl w:val="0"/>
+        </w:rPr>
+        <w:t xml:space="preserve">Although I really like the abstract data visualization style, without the GeoLayout plugin. This adds one more level of software that the team will have to get the hang of.</w:t>
+      </w:r>
+      <w:r>
+        <w:rPr>
+          <w:rtl w:val="0"/>
+        </w:rPr>
       </w:r>
     </w:p>
     <w:p>
       <w:pPr>
         <w:pStyle w:val="Heading2"/>
+        <w:spacing w:after="240" w:before="240" w:lineRule="auto"/>
         <w:rPr>
           <w:b w:val="1"/>
           <w:color w:val="674ea7"/>
           <w:u w:val="single"/>
         </w:rPr>
       </w:pPr>
-      <w:bookmarkStart w:colFirst="0" w:colLast="0" w:name="_llr86ocpbzoc" w:id="2"/>
-      <w:bookmarkEnd w:id="2"/>
+      <w:bookmarkStart w:colFirst="0" w:colLast="0" w:name="_4wi2vzgi2ut" w:id="4"/>
+      <w:bookmarkEnd w:id="4"/>
       <w:r>
         <w:rPr>
           <w:b w:val="1"/>
@@ -232,6 +578,191 @@
           <w:u w:val="single"/>
           <w:rtl w:val="0"/>
         </w:rPr>
+        <w:t xml:space="preserve">Mango</w:t>
+      </w:r>
+    </w:p>
+    <w:p>
+      <w:pPr>
+        <w:rPr>
+          <w:i w:val="1"/>
+        </w:rPr>
+      </w:pPr>
+      <w:r>
+        <w:rPr>
+          <w:i w:val="1"/>
+          <w:rtl w:val="0"/>
+        </w:rPr>
+        <w:t xml:space="preserve">Mango offers a variety of different mapping options for various industries – including local governments, demographics, business analysis, and land use and planning.​ The maps are interactive, and the platform allows you to integrate multiple workflows.​ Mango maps can be easily embedded in your website or blog with a simple iframe embed code, or in a popup modal.​</w:t>
+      </w:r>
+    </w:p>
+    <w:p>
+      <w:pPr>
+        <w:rPr/>
+      </w:pPr>
+      <w:r>
+        <w:rPr>
+          <w:rtl w:val="0"/>
+        </w:rPr>
+      </w:r>
+    </w:p>
+    <w:p>
+      <w:pPr>
+        <w:rPr>
+          <w:b w:val="1"/>
+          <w:color w:val="ff0000"/>
+        </w:rPr>
+      </w:pPr>
+      <w:r>
+        <w:rPr>
+          <w:b w:val="1"/>
+          <w:color w:val="ff0000"/>
+          <w:rtl w:val="0"/>
+        </w:rPr>
+        <w:t xml:space="preserve">Technical Complexity:</w:t>
+      </w:r>
+    </w:p>
+    <w:p>
+      <w:pPr>
+        <w:rPr/>
+      </w:pPr>
+      <w:r>
+        <w:rPr>
+          <w:rtl w:val="0"/>
+        </w:rPr>
+      </w:r>
+    </w:p>
+    <w:p>
+      <w:pPr>
+        <w:rPr>
+          <w:b w:val="1"/>
+        </w:rPr>
+      </w:pPr>
+      <w:r>
+        <w:rPr>
+          <w:b w:val="1"/>
+          <w:rtl w:val="0"/>
+        </w:rPr>
+        <w:t xml:space="preserve">Pros: </w:t>
+      </w:r>
+    </w:p>
+    <w:p>
+      <w:pPr>
+        <w:numPr>
+          <w:ilvl w:val="0"/>
+          <w:numId w:val="4"/>
+        </w:numPr>
+        <w:ind w:left="720" w:hanging="360"/>
+      </w:pPr>
+      <w:r>
+        <w:rPr>
+          <w:rtl w:val="0"/>
+        </w:rPr>
+        <w:t xml:space="preserve">Customizable - allows you to add additional information like video, photo, and audio</w:t>
+      </w:r>
+    </w:p>
+    <w:p>
+      <w:pPr>
+        <w:numPr>
+          <w:ilvl w:val="0"/>
+          <w:numId w:val="4"/>
+        </w:numPr>
+        <w:ind w:left="720" w:hanging="360"/>
+      </w:pPr>
+      <w:r>
+        <w:rPr>
+          <w:rtl w:val="0"/>
+        </w:rPr>
+        <w:t xml:space="preserve">Full brand integration</w:t>
+      </w:r>
+    </w:p>
+    <w:p>
+      <w:pPr>
+        <w:numPr>
+          <w:ilvl w:val="0"/>
+          <w:numId w:val="4"/>
+        </w:numPr>
+        <w:ind w:left="720" w:hanging="360"/>
+      </w:pPr>
+      <w:r>
+        <w:rPr>
+          <w:rtl w:val="0"/>
+        </w:rPr>
+        <w:t xml:space="preserve">Data Sync - automated dataset and visualization updates from your desktop GIS</w:t>
+      </w:r>
+    </w:p>
+    <w:p>
+      <w:pPr>
+        <w:ind w:left="720" w:firstLine="0"/>
+        <w:rPr/>
+      </w:pPr>
+      <w:r>
+        <w:rPr>
+          <w:rtl w:val="0"/>
+        </w:rPr>
+      </w:r>
+    </w:p>
+    <w:p>
+      <w:pPr>
+        <w:rPr>
+          <w:b w:val="1"/>
+        </w:rPr>
+      </w:pPr>
+      <w:r>
+        <w:rPr>
+          <w:b w:val="1"/>
+          <w:rtl w:val="0"/>
+        </w:rPr>
+        <w:t xml:space="preserve">Cons:</w:t>
+      </w:r>
+    </w:p>
+    <w:p>
+      <w:pPr>
+        <w:numPr>
+          <w:ilvl w:val="0"/>
+          <w:numId w:val="12"/>
+        </w:numPr>
+        <w:ind w:left="720" w:hanging="360"/>
+      </w:pPr>
+      <w:r>
+        <w:rPr>
+          <w:rtl w:val="0"/>
+        </w:rPr>
+        <w:t xml:space="preserve">Only free for 30 days</w:t>
+      </w:r>
+    </w:p>
+    <w:p>
+      <w:pPr>
+        <w:numPr>
+          <w:ilvl w:val="0"/>
+          <w:numId w:val="12"/>
+        </w:numPr>
+        <w:ind w:left="720" w:hanging="360"/>
+      </w:pPr>
+      <w:r>
+        <w:rPr>
+          <w:rtl w:val="0"/>
+        </w:rPr>
+        <w:t xml:space="preserve">Does not appear to have an integrated navigation system</w:t>
+      </w:r>
+    </w:p>
+    <w:p>
+      <w:pPr>
+        <w:pStyle w:val="Heading2"/>
+        <w:rPr>
+          <w:b w:val="1"/>
+          <w:color w:val="674ea7"/>
+          <w:u w:val="single"/>
+        </w:rPr>
+      </w:pPr>
+      <w:bookmarkStart w:colFirst="0" w:colLast="0" w:name="_llr86ocpbzoc" w:id="5"/>
+      <w:bookmarkEnd w:id="5"/>
+      <w:r>
+        <w:rPr>
+          <w:b w:val="1"/>
+          <w:color w:val="674ea7"/>
+          <w:u w:val="single"/>
+          <w:rtl w:val="0"/>
+        </w:rPr>
         <w:t xml:space="preserve">Mapbox</w:t>
       </w:r>
     </w:p>
@@ -307,6 +838,454 @@
           <w:rtl w:val="0"/>
         </w:rPr>
         <w:t xml:space="preserve">Pros: </w:t>
+      </w:r>
+    </w:p>
+    <w:p>
+      <w:pPr>
+        <w:numPr>
+          <w:ilvl w:val="0"/>
+          <w:numId w:val="7"/>
+        </w:numPr>
+        <w:ind w:left="720" w:hanging="360"/>
+        <w:rPr>
+          <w:u w:val="none"/>
+        </w:rPr>
+      </w:pPr>
+      <w:r>
+        <w:rPr>
+          <w:rtl w:val="0"/>
+        </w:rPr>
+        <w:t xml:space="preserve">Satellite and aerial imagery, navigation</w:t>
+      </w:r>
+    </w:p>
+    <w:p>
+      <w:pPr>
+        <w:numPr>
+          <w:ilvl w:val="0"/>
+          <w:numId w:val="7"/>
+        </w:numPr>
+        <w:ind w:left="720" w:hanging="360"/>
+        <w:rPr>
+          <w:u w:val="none"/>
+        </w:rPr>
+      </w:pPr>
+      <w:r>
+        <w:rPr>
+          <w:rtl w:val="0"/>
+        </w:rPr>
+        <w:t xml:space="preserve">Built features - building footprints, rail stations, landmarks, etc</w:t>
+      </w:r>
+    </w:p>
+    <w:p>
+      <w:pPr>
+        <w:numPr>
+          <w:ilvl w:val="0"/>
+          <w:numId w:val="7"/>
+        </w:numPr>
+        <w:ind w:left="720" w:hanging="360"/>
+        <w:rPr>
+          <w:u w:val="none"/>
+        </w:rPr>
+      </w:pPr>
+      <w:r>
+        <w:rPr>
+          <w:rtl w:val="0"/>
+        </w:rPr>
+        <w:t xml:space="preserve">Available on phone, tablet, computer, and smart watches</w:t>
+      </w:r>
+    </w:p>
+    <w:p>
+      <w:pPr>
+        <w:ind w:left="720" w:firstLine="0"/>
+        <w:rPr/>
+      </w:pPr>
+      <w:r>
+        <w:rPr>
+          <w:rtl w:val="0"/>
+        </w:rPr>
+      </w:r>
+    </w:p>
+    <w:p>
+      <w:pPr>
+        <w:rPr>
+          <w:b w:val="1"/>
+        </w:rPr>
+      </w:pPr>
+      <w:r>
+        <w:rPr>
+          <w:b w:val="1"/>
+          <w:rtl w:val="0"/>
+        </w:rPr>
+        <w:t xml:space="preserve">Cons:</w:t>
+      </w:r>
+    </w:p>
+    <w:p>
+      <w:pPr>
+        <w:numPr>
+          <w:ilvl w:val="0"/>
+          <w:numId w:val="10"/>
+        </w:numPr>
+        <w:ind w:left="720" w:hanging="360"/>
+        <w:rPr>
+          <w:u w:val="none"/>
+        </w:rPr>
+      </w:pPr>
+      <w:r>
+        <w:rPr>
+          <w:rtl w:val="0"/>
+        </w:rPr>
+        <w:t xml:space="preserve">Might require some coding</w:t>
+      </w:r>
+    </w:p>
+    <w:p>
+      <w:pPr>
+        <w:numPr>
+          <w:ilvl w:val="0"/>
+          <w:numId w:val="10"/>
+        </w:numPr>
+        <w:ind w:left="720" w:hanging="360"/>
+        <w:rPr>
+          <w:u w:val="none"/>
+        </w:rPr>
+      </w:pPr>
+      <w:r>
+        <w:rPr>
+          <w:rtl w:val="0"/>
+        </w:rPr>
+        <w:t xml:space="preserve">Does not show where it allows you to add additional information to the markers</w:t>
+      </w:r>
+    </w:p>
+    <w:p>
+      <w:pPr>
+        <w:pStyle w:val="Heading2"/>
+        <w:rPr>
+          <w:b w:val="1"/>
+          <w:color w:val="674ea7"/>
+          <w:u w:val="single"/>
+        </w:rPr>
+      </w:pPr>
+      <w:bookmarkStart w:colFirst="0" w:colLast="0" w:name="_2msag72sxgz1" w:id="6"/>
+      <w:bookmarkEnd w:id="6"/>
+      <w:r>
+        <w:rPr>
+          <w:b w:val="1"/>
+          <w:color w:val="674ea7"/>
+          <w:u w:val="single"/>
+          <w:rtl w:val="0"/>
+        </w:rPr>
+        <w:t xml:space="preserve">Palladio </w:t>
+      </w:r>
+    </w:p>
+    <w:p>
+      <w:pPr>
+        <w:rPr/>
+      </w:pPr>
+      <w:r>
+        <w:rPr>
+          <w:rtl w:val="0"/>
+        </w:rPr>
+      </w:r>
+    </w:p>
+    <w:p>
+      <w:pPr>
+        <w:rPr>
+          <w:b w:val="1"/>
+          <w:color w:val="ff0000"/>
+        </w:rPr>
+      </w:pPr>
+      <w:r>
+        <w:rPr>
+          <w:b w:val="1"/>
+          <w:color w:val="ff0000"/>
+          <w:rtl w:val="0"/>
+        </w:rPr>
+        <w:t xml:space="preserve">Description:</w:t>
+      </w:r>
+    </w:p>
+    <w:p>
+      <w:pPr>
+        <w:rPr>
+          <w:b w:val="1"/>
+          <w:color w:val="ff0000"/>
+        </w:rPr>
+      </w:pPr>
+      <w:r>
+        <w:rPr>
+          <w:rtl w:val="0"/>
+        </w:rPr>
+      </w:r>
+    </w:p>
+    <w:p>
+      <w:pPr>
+        <w:rPr>
+          <w:b w:val="1"/>
+          <w:color w:val="ff0000"/>
+        </w:rPr>
+      </w:pPr>
+      <w:r>
+        <w:rPr>
+          <w:b w:val="1"/>
+          <w:color w:val="ff0000"/>
+          <w:rtl w:val="0"/>
+        </w:rPr>
+        <w:t xml:space="preserve">Technical Complexity:</w:t>
+      </w:r>
+    </w:p>
+    <w:p>
+      <w:pPr>
+        <w:rPr/>
+      </w:pPr>
+      <w:r>
+        <w:rPr>
+          <w:rtl w:val="0"/>
+        </w:rPr>
+      </w:r>
+    </w:p>
+    <w:p>
+      <w:pPr>
+        <w:rPr/>
+      </w:pPr>
+      <w:r>
+        <w:rPr>
+          <w:rtl w:val="0"/>
+        </w:rPr>
+        <w:t xml:space="preserve">Pros:</w:t>
+      </w:r>
+    </w:p>
+    <w:p>
+      <w:pPr>
+        <w:numPr>
+          <w:ilvl w:val="0"/>
+          <w:numId w:val="5"/>
+        </w:numPr>
+        <w:spacing w:after="0" w:afterAutospacing="0"/>
+        <w:ind w:left="720" w:hanging="360"/>
+        <w:rPr>
+          <w:u w:val="none"/>
+        </w:rPr>
+      </w:pPr>
+      <w:r>
+        <w:rPr>
+          <w:rtl w:val="0"/>
+        </w:rPr>
+        <w:t xml:space="preserve">Fairly easy to use, tutorials are available online, reviews are generally positive.</w:t>
+      </w:r>
+    </w:p>
+    <w:p>
+      <w:pPr>
+        <w:numPr>
+          <w:ilvl w:val="0"/>
+          <w:numId w:val="5"/>
+        </w:numPr>
+        <w:spacing w:after="0" w:afterAutospacing="0" w:before="0" w:beforeAutospacing="0" w:lineRule="auto"/>
+        <w:ind w:left="720" w:hanging="360"/>
+        <w:rPr>
+          <w:sz w:val="22"/>
+          <w:szCs w:val="22"/>
+        </w:rPr>
+      </w:pPr>
+      <w:r>
+        <w:rPr>
+          <w:rtl w:val="0"/>
+        </w:rPr>
+        <w:t xml:space="preserve">Includes point-to-point data visualization option</w:t>
+      </w:r>
+    </w:p>
+    <w:p>
+      <w:pPr>
+        <w:numPr>
+          <w:ilvl w:val="0"/>
+          <w:numId w:val="5"/>
+        </w:numPr>
+        <w:spacing w:after="240" w:before="0" w:beforeAutospacing="0" w:lineRule="auto"/>
+        <w:ind w:left="720" w:hanging="360"/>
+        <w:rPr>
+          <w:sz w:val="22"/>
+          <w:szCs w:val="22"/>
+        </w:rPr>
+      </w:pPr>
+      <w:r>
+        <w:rPr>
+          <w:rtl w:val="0"/>
+        </w:rPr>
+        <w:t xml:space="preserve">Data can be easily edited before converted into visualization</w:t>
+      </w:r>
+    </w:p>
+    <w:p>
+      <w:pPr>
+        <w:rPr/>
+      </w:pPr>
+      <w:r>
+        <w:rPr>
+          <w:rtl w:val="0"/>
+        </w:rPr>
+        <w:t xml:space="preserve">Cons:</w:t>
+      </w:r>
+    </w:p>
+    <w:p>
+      <w:pPr>
+        <w:numPr>
+          <w:ilvl w:val="0"/>
+          <w:numId w:val="1"/>
+        </w:numPr>
+        <w:ind w:left="720" w:hanging="360"/>
+        <w:rPr>
+          <w:u w:val="none"/>
+        </w:rPr>
+      </w:pPr>
+      <w:r>
+        <w:rPr>
+          <w:rtl w:val="0"/>
+        </w:rPr>
+        <w:t xml:space="preserve">Lacks specialization of other software like arcGIS (according to testimonials on Palladio website.) Depending on the final format of the map, this may be limiting.</w:t>
+      </w:r>
+    </w:p>
+    <w:p>
+      <w:pPr>
+        <w:pStyle w:val="Heading2"/>
+        <w:rPr>
+          <w:b w:val="1"/>
+          <w:color w:val="674ea7"/>
+          <w:u w:val="single"/>
+        </w:rPr>
+      </w:pPr>
+      <w:bookmarkStart w:colFirst="0" w:colLast="0" w:name="_sk16ncflismt" w:id="7"/>
+      <w:bookmarkEnd w:id="7"/>
+      <w:r>
+        <w:rPr>
+          <w:b w:val="1"/>
+          <w:color w:val="674ea7"/>
+          <w:u w:val="single"/>
+          <w:rtl w:val="0"/>
+        </w:rPr>
+        <w:t xml:space="preserve">Tableau</w:t>
+      </w:r>
+    </w:p>
+    <w:p>
+      <w:pPr>
+        <w:pStyle w:val="Heading2"/>
+        <w:keepNext w:val="0"/>
+        <w:keepLines w:val="0"/>
+        <w:spacing w:after="0" w:before="0" w:lineRule="auto"/>
+        <w:rPr>
+          <w:sz w:val="22"/>
+          <w:szCs w:val="22"/>
+        </w:rPr>
+      </w:pPr>
+      <w:bookmarkStart w:colFirst="0" w:colLast="0" w:name="_ag7syiqbpbjs" w:id="8"/>
+      <w:bookmarkEnd w:id="8"/>
+      <w:r>
+        <w:rPr>
+          <w:rtl w:val="0"/>
+        </w:rPr>
+      </w:r>
+    </w:p>
+    <w:p>
+      <w:pPr>
+        <w:pStyle w:val="Heading2"/>
+        <w:keepNext w:val="0"/>
+        <w:keepLines w:val="0"/>
+        <w:spacing w:after="0" w:before="0" w:lineRule="auto"/>
+        <w:rPr>
+          <w:b w:val="1"/>
+          <w:color w:val="ff0000"/>
+          <w:sz w:val="22"/>
+          <w:szCs w:val="22"/>
+        </w:rPr>
+      </w:pPr>
+      <w:bookmarkStart w:colFirst="0" w:colLast="0" w:name="_ag7syiqbpbjs" w:id="8"/>
+      <w:bookmarkEnd w:id="8"/>
+      <w:r>
+        <w:rPr>
+          <w:b w:val="1"/>
+          <w:color w:val="ff0000"/>
+          <w:sz w:val="22"/>
+          <w:szCs w:val="22"/>
+          <w:rtl w:val="0"/>
+        </w:rPr>
+        <w:t xml:space="preserve">Description:</w:t>
+      </w:r>
+    </w:p>
+    <w:p>
+      <w:pPr>
+        <w:pStyle w:val="Heading2"/>
+        <w:keepNext w:val="0"/>
+        <w:keepLines w:val="0"/>
+        <w:spacing w:after="0" w:before="0" w:lineRule="auto"/>
+        <w:rPr>
+          <w:b w:val="1"/>
+          <w:color w:val="ff0000"/>
+          <w:sz w:val="22"/>
+          <w:szCs w:val="22"/>
+        </w:rPr>
+      </w:pPr>
+      <w:bookmarkStart w:colFirst="0" w:colLast="0" w:name="_ag7syiqbpbjs" w:id="8"/>
+      <w:bookmarkEnd w:id="8"/>
+      <w:r>
+        <w:rPr>
+          <w:rtl w:val="0"/>
+        </w:rPr>
+      </w:r>
+    </w:p>
+    <w:p>
+      <w:pPr>
+        <w:pStyle w:val="Heading2"/>
+        <w:keepNext w:val="0"/>
+        <w:keepLines w:val="0"/>
+        <w:spacing w:after="0" w:before="0" w:lineRule="auto"/>
+        <w:rPr>
+          <w:b w:val="1"/>
+          <w:color w:val="ff0000"/>
+          <w:sz w:val="22"/>
+          <w:szCs w:val="22"/>
+        </w:rPr>
+      </w:pPr>
+      <w:bookmarkStart w:colFirst="0" w:colLast="0" w:name="_ag7syiqbpbjs" w:id="8"/>
+      <w:bookmarkEnd w:id="8"/>
+      <w:r>
+        <w:rPr>
+          <w:b w:val="1"/>
+          <w:color w:val="ff0000"/>
+          <w:sz w:val="22"/>
+          <w:szCs w:val="22"/>
+          <w:rtl w:val="0"/>
+        </w:rPr>
+        <w:t xml:space="preserve">Technical Complexity:</w:t>
+      </w:r>
+    </w:p>
+    <w:p>
+      <w:pPr>
+        <w:pStyle w:val="Heading2"/>
+        <w:keepNext w:val="0"/>
+        <w:keepLines w:val="0"/>
+        <w:spacing w:after="0" w:before="0" w:lineRule="auto"/>
+        <w:rPr>
+          <w:b w:val="1"/>
+          <w:color w:val="ff0000"/>
+          <w:sz w:val="22"/>
+          <w:szCs w:val="22"/>
+        </w:rPr>
+      </w:pPr>
+      <w:bookmarkStart w:colFirst="0" w:colLast="0" w:name="_8amkl4jn6254" w:id="9"/>
+      <w:bookmarkEnd w:id="9"/>
+      <w:r>
+        <w:rPr>
+          <w:rtl w:val="0"/>
+        </w:rPr>
+      </w:r>
+    </w:p>
+    <w:p>
+      <w:pPr>
+        <w:rPr>
+          <w:b w:val="1"/>
+        </w:rPr>
+      </w:pPr>
+      <w:r>
+        <w:rPr>
+          <w:b w:val="1"/>
+          <w:rtl w:val="0"/>
+        </w:rPr>
+        <w:t xml:space="preserve">Pros:</w:t>
       </w:r>
     </w:p>
     <w:p>
@@ -317,39 +1296,153 @@
         </w:numPr>
         <w:ind w:left="720" w:hanging="360"/>
         <w:rPr>
-          <w:u w:val="none"/>
-        </w:rPr>
-      </w:pPr>
-      <w:r>
-        <w:rPr>
-          <w:rtl w:val="0"/>
-        </w:rPr>
-        <w:t xml:space="preserve">Satellite and aerial imagery, navigation</w:t>
+          <w:sz w:val="22"/>
+          <w:szCs w:val="22"/>
+        </w:rPr>
+      </w:pPr>
+      <w:r>
+        <w:rPr>
+          <w:rtl w:val="0"/>
+        </w:rPr>
+        <w:t xml:space="preserve">Lots of room for specialization - includes point-to-point visualization, animations, 3D options</w:t>
+      </w:r>
+    </w:p>
+    <w:p>
+      <w:pPr>
+        <w:rPr>
+          <w:b w:val="1"/>
+        </w:rPr>
+      </w:pPr>
+      <w:r>
+        <w:rPr>
+          <w:b w:val="1"/>
+          <w:rtl w:val="0"/>
+        </w:rPr>
+        <w:t xml:space="preserve">Cons:</w:t>
       </w:r>
     </w:p>
     <w:p>
       <w:pPr>
         <w:numPr>
           <w:ilvl w:val="0"/>
-          <w:numId w:val="8"/>
+          <w:numId w:val="15"/>
         </w:numPr>
         <w:ind w:left="720" w:hanging="360"/>
         <w:rPr>
+          <w:sz w:val="22"/>
+          <w:szCs w:val="22"/>
           <w:u w:val="none"/>
         </w:rPr>
       </w:pPr>
       <w:r>
         <w:rPr>
-          <w:rtl w:val="0"/>
-        </w:rPr>
-        <w:t xml:space="preserve">Built features - building footprints, rail stations, landmarks, etc</w:t>
+          <w:sz w:val="22"/>
+          <w:szCs w:val="22"/>
+          <w:rtl w:val="0"/>
+        </w:rPr>
+        <w:t xml:space="preserve">Steep learning curve</w:t>
+      </w:r>
+    </w:p>
+    <w:p>
+      <w:pPr>
+        <w:pStyle w:val="Heading2"/>
+        <w:rPr>
+          <w:b w:val="1"/>
+          <w:color w:val="674ea7"/>
+          <w:u w:val="single"/>
+        </w:rPr>
+      </w:pPr>
+      <w:bookmarkStart w:colFirst="0" w:colLast="0" w:name="_dry9r7wrmje" w:id="10"/>
+      <w:bookmarkEnd w:id="10"/>
+      <w:r>
+        <w:rPr>
+          <w:b w:val="1"/>
+          <w:color w:val="674ea7"/>
+          <w:u w:val="single"/>
+          <w:rtl w:val="0"/>
+        </w:rPr>
+        <w:t xml:space="preserve">ZeeMaps</w:t>
+      </w:r>
+    </w:p>
+    <w:p>
+      <w:pPr>
+        <w:rPr/>
+      </w:pPr>
+      <w:r>
+        <w:rPr>
+          <w:rtl w:val="0"/>
+        </w:rPr>
+      </w:r>
+    </w:p>
+    <w:p>
+      <w:pPr>
+        <w:rPr>
+          <w:i w:val="1"/>
+        </w:rPr>
+      </w:pPr>
+      <w:r>
+        <w:rPr>
+          <w:i w:val="1"/>
+          <w:rtl w:val="0"/>
+        </w:rPr>
+        <w:t xml:space="preserve">ZeeMaps is a real-time mapping platform that allows users to add markers to their own locations of choice along with any additional photo, video or audio. ​Publish a map, including search, on your own website by embedding a few lines of HTML in your web page.​</w:t>
+      </w:r>
+    </w:p>
+    <w:p>
+      <w:pPr>
+        <w:rPr/>
+      </w:pPr>
+      <w:r>
+        <w:rPr>
+          <w:rtl w:val="0"/>
+        </w:rPr>
+      </w:r>
+    </w:p>
+    <w:p>
+      <w:pPr>
+        <w:rPr>
+          <w:b w:val="1"/>
+          <w:color w:val="ff0000"/>
+        </w:rPr>
+      </w:pPr>
+      <w:r>
+        <w:rPr>
+          <w:b w:val="1"/>
+          <w:color w:val="ff0000"/>
+          <w:rtl w:val="0"/>
+        </w:rPr>
+        <w:t xml:space="preserve">Technical Complexity:</w:t>
+      </w:r>
+    </w:p>
+    <w:p>
+      <w:pPr>
+        <w:rPr/>
+      </w:pPr>
+      <w:r>
+        <w:rPr>
+          <w:rtl w:val="0"/>
+        </w:rPr>
+      </w:r>
+    </w:p>
+    <w:p>
+      <w:pPr>
+        <w:rPr>
+          <w:b w:val="1"/>
+        </w:rPr>
+      </w:pPr>
+      <w:r>
+        <w:rPr>
+          <w:b w:val="1"/>
+          <w:rtl w:val="0"/>
+        </w:rPr>
+        <w:t xml:space="preserve">Pros:</w:t>
       </w:r>
     </w:p>
     <w:p>
       <w:pPr>
         <w:numPr>
           <w:ilvl w:val="0"/>
-          <w:numId w:val="8"/>
+          <w:numId w:val="14"/>
         </w:numPr>
         <w:ind w:left="720" w:hanging="360"/>
         <w:rPr>
@@ -360,7 +1453,43 @@
         <w:rPr>
           <w:rtl w:val="0"/>
         </w:rPr>
-        <w:t xml:space="preserve">Available on phone, tablet, computer, and smart watches</w:t>
+        <w:t xml:space="preserve">No account needed to make maps</w:t>
+      </w:r>
+    </w:p>
+    <w:p>
+      <w:pPr>
+        <w:numPr>
+          <w:ilvl w:val="0"/>
+          <w:numId w:val="14"/>
+        </w:numPr>
+        <w:ind w:left="720" w:hanging="360"/>
+        <w:rPr>
+          <w:u w:val="none"/>
+        </w:rPr>
+      </w:pPr>
+      <w:r>
+        <w:rPr>
+          <w:rtl w:val="0"/>
+        </w:rPr>
+        <w:t xml:space="preserve">Add videos, audio, photos, etc to markers</w:t>
+      </w:r>
+    </w:p>
+    <w:p>
+      <w:pPr>
+        <w:numPr>
+          <w:ilvl w:val="0"/>
+          <w:numId w:val="14"/>
+        </w:numPr>
+        <w:ind w:left="720" w:hanging="360"/>
+        <w:rPr>
+          <w:u w:val="none"/>
+        </w:rPr>
+      </w:pPr>
+      <w:r>
+        <w:rPr>
+          <w:rtl w:val="0"/>
+        </w:rPr>
+        <w:t xml:space="preserve">Trip planner - Multi-point route optimizer for distance or time</w:t>
       </w:r>
     </w:p>
     <w:p>
@@ -386,358 +1515,6 @@
           <w:rtl w:val="0"/>
         </w:rPr>
         <w:t xml:space="preserve">Cons:</w:t>
-      </w:r>
-    </w:p>
-    <w:p>
-      <w:pPr>
-        <w:numPr>
-          <w:ilvl w:val="0"/>
-          <w:numId w:val="1"/>
-        </w:numPr>
-        <w:ind w:left="720" w:hanging="360"/>
-        <w:rPr>
-          <w:u w:val="none"/>
-        </w:rPr>
-      </w:pPr>
-      <w:r>
-        <w:rPr>
-          <w:rtl w:val="0"/>
-        </w:rPr>
-        <w:t xml:space="preserve">Might require some coding</w:t>
-      </w:r>
-    </w:p>
-    <w:p>
-      <w:pPr>
-        <w:numPr>
-          <w:ilvl w:val="0"/>
-          <w:numId w:val="1"/>
-        </w:numPr>
-        <w:ind w:left="720" w:hanging="360"/>
-        <w:rPr>
-          <w:u w:val="none"/>
-        </w:rPr>
-      </w:pPr>
-      <w:r>
-        <w:rPr>
-          <w:rtl w:val="0"/>
-        </w:rPr>
-        <w:t xml:space="preserve">Does not show where it allows you to add additional information to the markers</w:t>
-      </w:r>
-    </w:p>
-    <w:p>
-      <w:pPr>
-        <w:ind w:left="720" w:firstLine="0"/>
-        <w:rPr/>
-      </w:pPr>
-      <w:r>
-        <w:rPr>
-          <w:rtl w:val="0"/>
-        </w:rPr>
-      </w:r>
-    </w:p>
-    <w:p>
-      <w:pPr>
-        <w:pStyle w:val="Heading2"/>
-        <w:rPr>
-          <w:b w:val="1"/>
-          <w:color w:val="674ea7"/>
-          <w:u w:val="single"/>
-        </w:rPr>
-      </w:pPr>
-      <w:bookmarkStart w:colFirst="0" w:colLast="0" w:name="_175iqlo475pq" w:id="3"/>
-      <w:bookmarkEnd w:id="3"/>
-      <w:r>
-        <w:rPr>
-          <w:b w:val="1"/>
-          <w:color w:val="674ea7"/>
-          <w:u w:val="single"/>
-          <w:rtl w:val="0"/>
-        </w:rPr>
-        <w:t xml:space="preserve">Mango</w:t>
-      </w:r>
-    </w:p>
-    <w:p>
-      <w:pPr>
-        <w:rPr/>
-      </w:pPr>
-      <w:r>
-        <w:rPr>
-          <w:rtl w:val="0"/>
-        </w:rPr>
-      </w:r>
-    </w:p>
-    <w:p>
-      <w:pPr>
-        <w:rPr>
-          <w:i w:val="1"/>
-        </w:rPr>
-      </w:pPr>
-      <w:r>
-        <w:rPr>
-          <w:i w:val="1"/>
-          <w:rtl w:val="0"/>
-        </w:rPr>
-        <w:t xml:space="preserve">Mango offers a variety of different mapping options for various industries – including local governments, demographics, business analysis, and land use and planning.​ The maps are interactive, and the platform allows you to integrate multiple workflows.​ Mango maps can be easily embedded in your website or blog with a simple iframe embed code, or in a popup modal.​</w:t>
-      </w:r>
-    </w:p>
-    <w:p>
-      <w:pPr>
-        <w:rPr/>
-      </w:pPr>
-      <w:r>
-        <w:rPr>
-          <w:rtl w:val="0"/>
-        </w:rPr>
-      </w:r>
-    </w:p>
-    <w:p>
-      <w:pPr>
-        <w:rPr>
-          <w:b w:val="1"/>
-          <w:color w:val="ff0000"/>
-        </w:rPr>
-      </w:pPr>
-      <w:r>
-        <w:rPr>
-          <w:b w:val="1"/>
-          <w:color w:val="ff0000"/>
-          <w:rtl w:val="0"/>
-        </w:rPr>
-        <w:t xml:space="preserve">Technical Complexity:</w:t>
-      </w:r>
-    </w:p>
-    <w:p>
-      <w:pPr>
-        <w:rPr/>
-      </w:pPr>
-      <w:r>
-        <w:rPr>
-          <w:rtl w:val="0"/>
-        </w:rPr>
-      </w:r>
-    </w:p>
-    <w:p>
-      <w:pPr>
-        <w:rPr>
-          <w:b w:val="1"/>
-        </w:rPr>
-      </w:pPr>
-      <w:r>
-        <w:rPr>
-          <w:b w:val="1"/>
-          <w:rtl w:val="0"/>
-        </w:rPr>
-        <w:t xml:space="preserve">Pros: </w:t>
-      </w:r>
-    </w:p>
-    <w:p>
-      <w:pPr>
-        <w:numPr>
-          <w:ilvl w:val="0"/>
-          <w:numId w:val="4"/>
-        </w:numPr>
-        <w:ind w:left="720" w:hanging="360"/>
-        <w:rPr>
-          <w:u w:val="none"/>
-        </w:rPr>
-      </w:pPr>
-      <w:r>
-        <w:rPr>
-          <w:rtl w:val="0"/>
-        </w:rPr>
-        <w:t xml:space="preserve">Customizable - allows you to add additional information like video, photo, and audio</w:t>
-      </w:r>
-    </w:p>
-    <w:p>
-      <w:pPr>
-        <w:numPr>
-          <w:ilvl w:val="0"/>
-          <w:numId w:val="4"/>
-        </w:numPr>
-        <w:ind w:left="720" w:hanging="360"/>
-        <w:rPr>
-          <w:u w:val="none"/>
-        </w:rPr>
-      </w:pPr>
-      <w:r>
-        <w:rPr>
-          <w:rtl w:val="0"/>
-        </w:rPr>
-        <w:t xml:space="preserve">Full brand integration</w:t>
-      </w:r>
-    </w:p>
-    <w:p>
-      <w:pPr>
-        <w:numPr>
-          <w:ilvl w:val="0"/>
-          <w:numId w:val="4"/>
-        </w:numPr>
-        <w:ind w:left="720" w:hanging="360"/>
-        <w:rPr>
-          <w:u w:val="none"/>
-        </w:rPr>
-      </w:pPr>
-      <w:r>
-        <w:rPr>
-          <w:rtl w:val="0"/>
-        </w:rPr>
-        <w:t xml:space="preserve">Data Sync - automated dataset and visualization updates from your desktop GIS</w:t>
-      </w:r>
-    </w:p>
-    <w:p>
-      <w:pPr>
-        <w:ind w:left="720" w:firstLine="0"/>
-        <w:rPr/>
-      </w:pPr>
-      <w:r>
-        <w:rPr>
-          <w:rtl w:val="0"/>
-        </w:rPr>
-      </w:r>
-    </w:p>
-    <w:p>
-      <w:pPr>
-        <w:rPr>
-          <w:b w:val="1"/>
-        </w:rPr>
-      </w:pPr>
-      <w:r>
-        <w:rPr>
-          <w:b w:val="1"/>
-          <w:rtl w:val="0"/>
-        </w:rPr>
-        <w:t xml:space="preserve">Cons:</w:t>
-      </w:r>
-    </w:p>
-    <w:p>
-      <w:pPr>
-        <w:numPr>
-          <w:ilvl w:val="0"/>
-          <w:numId w:val="5"/>
-        </w:numPr>
-        <w:ind w:left="720" w:hanging="360"/>
-        <w:rPr>
-          <w:u w:val="none"/>
-        </w:rPr>
-      </w:pPr>
-      <w:r>
-        <w:rPr>
-          <w:rtl w:val="0"/>
-        </w:rPr>
-        <w:t xml:space="preserve">Only free for 30 days</w:t>
-      </w:r>
-    </w:p>
-    <w:p>
-      <w:pPr>
-        <w:numPr>
-          <w:ilvl w:val="0"/>
-          <w:numId w:val="5"/>
-        </w:numPr>
-        <w:ind w:left="720" w:hanging="360"/>
-        <w:rPr>
-          <w:u w:val="none"/>
-        </w:rPr>
-      </w:pPr>
-      <w:r>
-        <w:rPr>
-          <w:rtl w:val="0"/>
-        </w:rPr>
-        <w:t xml:space="preserve">Does not appear to have an integrated navigation system</w:t>
-      </w:r>
-    </w:p>
-    <w:p>
-      <w:pPr>
-        <w:pStyle w:val="Heading2"/>
-        <w:rPr>
-          <w:b w:val="1"/>
-          <w:color w:val="674ea7"/>
-          <w:u w:val="single"/>
-        </w:rPr>
-      </w:pPr>
-      <w:bookmarkStart w:colFirst="0" w:colLast="0" w:name="_eqjtfwaegr5x" w:id="4"/>
-      <w:bookmarkEnd w:id="4"/>
-      <w:r>
-        <w:rPr>
-          <w:b w:val="1"/>
-          <w:color w:val="674ea7"/>
-          <w:u w:val="single"/>
-          <w:rtl w:val="0"/>
-        </w:rPr>
-        <w:t xml:space="preserve">ZeeMaps</w:t>
-      </w:r>
-    </w:p>
-    <w:p>
-      <w:pPr>
-        <w:rPr/>
-      </w:pPr>
-      <w:r>
-        <w:rPr>
-          <w:rtl w:val="0"/>
-        </w:rPr>
-      </w:r>
-    </w:p>
-    <w:p>
-      <w:pPr>
-        <w:rPr>
-          <w:i w:val="1"/>
-        </w:rPr>
-      </w:pPr>
-      <w:r>
-        <w:rPr>
-          <w:i w:val="1"/>
-          <w:rtl w:val="0"/>
-        </w:rPr>
-        <w:t xml:space="preserve">ZeeMaps is a real-time mapping platform that allows users to add markers to their own locations of choice along with any additional photo, video or audio. ​Publish a map, including search, on your own website by embedding a few lines of HTML in your web page.​</w:t>
-      </w:r>
-    </w:p>
-    <w:p>
-      <w:pPr>
-        <w:rPr/>
-      </w:pPr>
-      <w:r>
-        <w:rPr>
-          <w:rtl w:val="0"/>
-        </w:rPr>
-      </w:r>
-    </w:p>
-    <w:p>
-      <w:pPr>
-        <w:rPr>
-          <w:b w:val="1"/>
-          <w:color w:val="ff0000"/>
-        </w:rPr>
-      </w:pPr>
-      <w:r>
-        <w:rPr>
-          <w:b w:val="1"/>
-          <w:color w:val="ff0000"/>
-          <w:rtl w:val="0"/>
-        </w:rPr>
-        <w:t xml:space="preserve">Technical Complexity:</w:t>
-      </w:r>
-    </w:p>
-    <w:p>
-      <w:pPr>
-        <w:rPr/>
-      </w:pPr>
-      <w:r>
-        <w:rPr>
-          <w:rtl w:val="0"/>
-        </w:rPr>
-      </w:r>
-    </w:p>
-    <w:p>
-      <w:pPr>
-        <w:rPr>
-          <w:b w:val="1"/>
-        </w:rPr>
-      </w:pPr>
-      <w:r>
-        <w:rPr>
-          <w:b w:val="1"/>
-          <w:rtl w:val="0"/>
-        </w:rPr>
-        <w:t xml:space="preserve">Pros:</w:t>
       </w:r>
     </w:p>
     <w:p>
@@ -755,220 +1532,12 @@
         <w:rPr>
           <w:rtl w:val="0"/>
         </w:rPr>
-        <w:t xml:space="preserve">No account needed to make maps</w:t>
-      </w:r>
-    </w:p>
-    <w:p>
-      <w:pPr>
-        <w:numPr>
-          <w:ilvl w:val="0"/>
-          <w:numId w:val="6"/>
-        </w:numPr>
-        <w:ind w:left="720" w:hanging="360"/>
-        <w:rPr>
-          <w:u w:val="none"/>
-        </w:rPr>
-      </w:pPr>
-      <w:r>
-        <w:rPr>
-          <w:rtl w:val="0"/>
-        </w:rPr>
-        <w:t xml:space="preserve">Add videos, audio, photos, etc to markers</w:t>
-      </w:r>
-    </w:p>
-    <w:p>
-      <w:pPr>
-        <w:numPr>
-          <w:ilvl w:val="0"/>
-          <w:numId w:val="6"/>
-        </w:numPr>
-        <w:ind w:left="720" w:hanging="360"/>
-        <w:rPr>
-          <w:u w:val="none"/>
-        </w:rPr>
-      </w:pPr>
-      <w:r>
-        <w:rPr>
-          <w:rtl w:val="0"/>
-        </w:rPr>
-        <w:t xml:space="preserve">Trip planner - Multi-point route optimizer for distance or time</w:t>
-      </w:r>
-    </w:p>
-    <w:p>
-      <w:pPr>
-        <w:ind w:left="720" w:firstLine="0"/>
-        <w:rPr/>
-      </w:pPr>
-      <w:r>
-        <w:rPr>
-          <w:rtl w:val="0"/>
-        </w:rPr>
-      </w:r>
-    </w:p>
-    <w:p>
-      <w:pPr>
-        <w:rPr>
-          <w:b w:val="1"/>
-        </w:rPr>
-      </w:pPr>
-      <w:r>
-        <w:rPr>
-          <w:b w:val="1"/>
-          <w:rtl w:val="0"/>
-        </w:rPr>
-        <w:t xml:space="preserve">Cons:</w:t>
-      </w:r>
-    </w:p>
-    <w:p>
-      <w:pPr>
-        <w:numPr>
-          <w:ilvl w:val="0"/>
-          <w:numId w:val="7"/>
-        </w:numPr>
-        <w:ind w:left="720" w:hanging="360"/>
-        <w:rPr>
-          <w:u w:val="none"/>
-        </w:rPr>
-      </w:pPr>
-      <w:r>
-        <w:rPr>
-          <w:rtl w:val="0"/>
-        </w:rPr>
         <w:t xml:space="preserve">Might require more work on the design end</w:t>
       </w:r>
-    </w:p>
-    <w:p>
-      <w:pPr>
-        <w:pStyle w:val="Heading2"/>
-        <w:rPr>
-          <w:b w:val="1"/>
-          <w:color w:val="674ea7"/>
-          <w:u w:val="single"/>
-        </w:rPr>
-      </w:pPr>
-      <w:bookmarkStart w:colFirst="0" w:colLast="0" w:name="_sk16ncflismt" w:id="5"/>
-      <w:bookmarkEnd w:id="5"/>
-      <w:r>
-        <w:rPr>
-          <w:b w:val="1"/>
-          <w:color w:val="674ea7"/>
-          <w:u w:val="single"/>
-          <w:rtl w:val="0"/>
-        </w:rPr>
-        <w:t xml:space="preserve">Tableau</w:t>
-      </w:r>
-    </w:p>
-    <w:p>
-      <w:pPr>
-        <w:rPr/>
-      </w:pPr>
-      <w:r>
-        <w:rPr>
-          <w:rtl w:val="0"/>
-        </w:rPr>
-      </w:r>
-    </w:p>
-    <w:p>
-      <w:pPr>
-        <w:rPr>
-          <w:b w:val="1"/>
-          <w:color w:val="ff0000"/>
-        </w:rPr>
-      </w:pPr>
-      <w:r>
-        <w:rPr>
-          <w:b w:val="1"/>
-          <w:color w:val="ff0000"/>
-          <w:rtl w:val="0"/>
-        </w:rPr>
-        <w:t xml:space="preserve">Description:</w:t>
-      </w:r>
-    </w:p>
-    <w:p>
-      <w:pPr>
-        <w:rPr>
-          <w:b w:val="1"/>
-          <w:color w:val="ff0000"/>
-        </w:rPr>
-      </w:pPr>
-      <w:r>
-        <w:rPr>
-          <w:rtl w:val="0"/>
-        </w:rPr>
-      </w:r>
-    </w:p>
-    <w:p>
-      <w:pPr>
-        <w:rPr>
-          <w:b w:val="1"/>
-          <w:color w:val="ff0000"/>
-        </w:rPr>
-      </w:pPr>
-      <w:r>
-        <w:rPr>
-          <w:b w:val="1"/>
-          <w:color w:val="ff0000"/>
-          <w:rtl w:val="0"/>
-        </w:rPr>
-        <w:t xml:space="preserve">Technical Complexity:</w:t>
-      </w:r>
-    </w:p>
-    <w:p>
-      <w:pPr>
-        <w:rPr>
-          <w:b w:val="1"/>
-          <w:color w:val="ff0000"/>
-        </w:rPr>
-      </w:pPr>
-      <w:r>
-        <w:rPr>
-          <w:rtl w:val="0"/>
-        </w:rPr>
-      </w:r>
-    </w:p>
-    <w:p>
-      <w:pPr>
-        <w:rPr>
-          <w:b w:val="1"/>
-          <w:color w:val="ff0000"/>
-        </w:rPr>
-      </w:pPr>
-      <w:r>
-        <w:rPr>
-          <w:b w:val="1"/>
-          <w:color w:val="ff0000"/>
-          <w:rtl w:val="0"/>
-        </w:rPr>
-        <w:t xml:space="preserve">Pros:</w:t>
-      </w:r>
-    </w:p>
-    <w:p>
-      <w:pPr>
-        <w:rPr>
-          <w:b w:val="1"/>
-          <w:color w:val="ff0000"/>
-        </w:rPr>
-      </w:pPr>
-      <w:r>
-        <w:rPr>
-          <w:rtl w:val="0"/>
-        </w:rPr>
-      </w:r>
-    </w:p>
-    <w:p>
-      <w:pPr>
-        <w:rPr>
-          <w:b w:val="1"/>
-          <w:color w:val="ff0000"/>
-        </w:rPr>
-      </w:pPr>
-      <w:r>
-        <w:rPr>
-          <w:b w:val="1"/>
-          <w:color w:val="ff0000"/>
-          <w:rtl w:val="0"/>
-        </w:rPr>
-        <w:t xml:space="preserve">Cons:</w:t>
+      <w:r>
+        <w:rPr>
+          <w:rtl w:val="0"/>
+        </w:rPr>
       </w:r>
     </w:p>
     <w:sectPr>
@@ -985,7 +1554,13 @@
 <w:hdr xmlns:mc="http://schemas.openxmlformats.org/markup-compatibility/2006" xmlns:o="urn:schemas-microsoft-com:office:office" xmlns:r="http://schemas.openxmlformats.org/officeDocument/2006/relationships" xmlns:m="http://schemas.openxmlformats.org/officeDocument/2006/math" xmlns:v="urn:schemas-microsoft-com:vml" xmlns:wp="http://schemas.openxmlformats.org/drawingml/2006/wordprocessingDrawing" xmlns:w10="urn:schemas-microsoft-com:office:word" xmlns:w="http://schemas.openxmlformats.org/wordprocessingml/2006/main" xmlns:wne="http://schemas.microsoft.com/office/word/2006/wordml" xmlns:sl="http://schemas.openxmlformats.org/schemaLibrary/2006/main" xmlns:a="http://schemas.openxmlformats.org/drawingml/2006/main" xmlns:pic="http://schemas.openxmlformats.org/drawingml/2006/picture" xmlns:c="http://schemas.openxmlformats.org/drawingml/2006/chart" xmlns:lc="http://schemas.openxmlformats.org/drawingml/2006/lockedCanvas" xmlns:dgm="http://schemas.openxmlformats.org/drawingml/2006/diagram" xmlns:wps="http://schemas.microsoft.com/office/word/2010/wordprocessingShape" xmlns:wpg="http://schemas.microsoft.com/office/word/2010/wordprocessingGroup" xmlns:w14="http://schemas.microsoft.com/office/word/2010/wordml" xmlns:w15="http://schemas.microsoft.com/office/word/2012/wordml">
   <w:p>
     <w:pPr>
-      <w:rPr/>
+      <w:rPr>
+        <w:b w:val="1"/>
+        <w:color w:val="674ea7"/>
+        <w:sz w:val="32"/>
+        <w:szCs w:val="32"/>
+        <w:u w:val="single"/>
+      </w:rPr>
     </w:pPr>
     <w:r>
       <w:rPr>
@@ -1769,6 +2344,776 @@
     </w:lvl>
   </w:abstractNum>
   <w:abstractNum w:abstractNumId="8">
+    <w:lvl w:ilvl="0">
+      <w:start w:val="1"/>
+      <w:numFmt w:val="bullet"/>
+      <w:lvlText w:val="●"/>
+      <w:lvlJc w:val="left"/>
+      <w:pPr>
+        <w:ind w:left="720" w:hanging="360"/>
+      </w:pPr>
+      <w:rPr>
+        <w:u w:val="none"/>
+      </w:rPr>
+    </w:lvl>
+    <w:lvl w:ilvl="1">
+      <w:start w:val="1"/>
+      <w:numFmt w:val="bullet"/>
+      <w:lvlText w:val="○"/>
+      <w:lvlJc w:val="left"/>
+      <w:pPr>
+        <w:ind w:left="1440" w:hanging="360"/>
+      </w:pPr>
+      <w:rPr>
+        <w:u w:val="none"/>
+      </w:rPr>
+    </w:lvl>
+    <w:lvl w:ilvl="2">
+      <w:start w:val="1"/>
+      <w:numFmt w:val="bullet"/>
+      <w:lvlText w:val="■"/>
+      <w:lvlJc w:val="left"/>
+      <w:pPr>
+        <w:ind w:left="2160" w:hanging="360"/>
+      </w:pPr>
+      <w:rPr>
+        <w:u w:val="none"/>
+      </w:rPr>
+    </w:lvl>
+    <w:lvl w:ilvl="3">
+      <w:start w:val="1"/>
+      <w:numFmt w:val="bullet"/>
+      <w:lvlText w:val="●"/>
+      <w:lvlJc w:val="left"/>
+      <w:pPr>
+        <w:ind w:left="2880" w:hanging="360"/>
+      </w:pPr>
+      <w:rPr>
+        <w:u w:val="none"/>
+      </w:rPr>
+    </w:lvl>
+    <w:lvl w:ilvl="4">
+      <w:start w:val="1"/>
+      <w:numFmt w:val="bullet"/>
+      <w:lvlText w:val="○"/>
+      <w:lvlJc w:val="left"/>
+      <w:pPr>
+        <w:ind w:left="3600" w:hanging="360"/>
+      </w:pPr>
+      <w:rPr>
+        <w:u w:val="none"/>
+      </w:rPr>
+    </w:lvl>
+    <w:lvl w:ilvl="5">
+      <w:start w:val="1"/>
+      <w:numFmt w:val="bullet"/>
+      <w:lvlText w:val="■"/>
+      <w:lvlJc w:val="left"/>
+      <w:pPr>
+        <w:ind w:left="4320" w:hanging="360"/>
+      </w:pPr>
+      <w:rPr>
+        <w:u w:val="none"/>
+      </w:rPr>
+    </w:lvl>
+    <w:lvl w:ilvl="6">
+      <w:start w:val="1"/>
+      <w:numFmt w:val="bullet"/>
+      <w:lvlText w:val="●"/>
+      <w:lvlJc w:val="left"/>
+      <w:pPr>
+        <w:ind w:left="5040" w:hanging="360"/>
+      </w:pPr>
+      <w:rPr>
+        <w:u w:val="none"/>
+      </w:rPr>
+    </w:lvl>
+    <w:lvl w:ilvl="7">
+      <w:start w:val="1"/>
+      <w:numFmt w:val="bullet"/>
+      <w:lvlText w:val="○"/>
+      <w:lvlJc w:val="left"/>
+      <w:pPr>
+        <w:ind w:left="5760" w:hanging="360"/>
+      </w:pPr>
+      <w:rPr>
+        <w:u w:val="none"/>
+      </w:rPr>
+    </w:lvl>
+    <w:lvl w:ilvl="8">
+      <w:start w:val="1"/>
+      <w:numFmt w:val="bullet"/>
+      <w:lvlText w:val="■"/>
+      <w:lvlJc w:val="left"/>
+      <w:pPr>
+        <w:ind w:left="6480" w:hanging="360"/>
+      </w:pPr>
+      <w:rPr>
+        <w:u w:val="none"/>
+      </w:rPr>
+    </w:lvl>
+  </w:abstractNum>
+  <w:abstractNum w:abstractNumId="9">
+    <w:lvl w:ilvl="0">
+      <w:start w:val="1"/>
+      <w:numFmt w:val="bullet"/>
+      <w:lvlText w:val="●"/>
+      <w:lvlJc w:val="left"/>
+      <w:pPr>
+        <w:ind w:left="720" w:hanging="360"/>
+      </w:pPr>
+      <w:rPr>
+        <w:u w:val="none"/>
+      </w:rPr>
+    </w:lvl>
+    <w:lvl w:ilvl="1">
+      <w:start w:val="1"/>
+      <w:numFmt w:val="bullet"/>
+      <w:lvlText w:val="○"/>
+      <w:lvlJc w:val="left"/>
+      <w:pPr>
+        <w:ind w:left="1440" w:hanging="360"/>
+      </w:pPr>
+      <w:rPr>
+        <w:u w:val="none"/>
+      </w:rPr>
+    </w:lvl>
+    <w:lvl w:ilvl="2">
+      <w:start w:val="1"/>
+      <w:numFmt w:val="bullet"/>
+      <w:lvlText w:val="■"/>
+      <w:lvlJc w:val="left"/>
+      <w:pPr>
+        <w:ind w:left="2160" w:hanging="360"/>
+      </w:pPr>
+      <w:rPr>
+        <w:u w:val="none"/>
+      </w:rPr>
+    </w:lvl>
+    <w:lvl w:ilvl="3">
+      <w:start w:val="1"/>
+      <w:numFmt w:val="bullet"/>
+      <w:lvlText w:val="●"/>
+      <w:lvlJc w:val="left"/>
+      <w:pPr>
+        <w:ind w:left="2880" w:hanging="360"/>
+      </w:pPr>
+      <w:rPr>
+        <w:u w:val="none"/>
+      </w:rPr>
+    </w:lvl>
+    <w:lvl w:ilvl="4">
+      <w:start w:val="1"/>
+      <w:numFmt w:val="bullet"/>
+      <w:lvlText w:val="○"/>
+      <w:lvlJc w:val="left"/>
+      <w:pPr>
+        <w:ind w:left="3600" w:hanging="360"/>
+      </w:pPr>
+      <w:rPr>
+        <w:u w:val="none"/>
+      </w:rPr>
+    </w:lvl>
+    <w:lvl w:ilvl="5">
+      <w:start w:val="1"/>
+      <w:numFmt w:val="bullet"/>
+      <w:lvlText w:val="■"/>
+      <w:lvlJc w:val="left"/>
+      <w:pPr>
+        <w:ind w:left="4320" w:hanging="360"/>
+      </w:pPr>
+      <w:rPr>
+        <w:u w:val="none"/>
+      </w:rPr>
+    </w:lvl>
+    <w:lvl w:ilvl="6">
+      <w:start w:val="1"/>
+      <w:numFmt w:val="bullet"/>
+      <w:lvlText w:val="●"/>
+      <w:lvlJc w:val="left"/>
+      <w:pPr>
+        <w:ind w:left="5040" w:hanging="360"/>
+      </w:pPr>
+      <w:rPr>
+        <w:u w:val="none"/>
+      </w:rPr>
+    </w:lvl>
+    <w:lvl w:ilvl="7">
+      <w:start w:val="1"/>
+      <w:numFmt w:val="bullet"/>
+      <w:lvlText w:val="○"/>
+      <w:lvlJc w:val="left"/>
+      <w:pPr>
+        <w:ind w:left="5760" w:hanging="360"/>
+      </w:pPr>
+      <w:rPr>
+        <w:u w:val="none"/>
+      </w:rPr>
+    </w:lvl>
+    <w:lvl w:ilvl="8">
+      <w:start w:val="1"/>
+      <w:numFmt w:val="bullet"/>
+      <w:lvlText w:val="■"/>
+      <w:lvlJc w:val="left"/>
+      <w:pPr>
+        <w:ind w:left="6480" w:hanging="360"/>
+      </w:pPr>
+      <w:rPr>
+        <w:u w:val="none"/>
+      </w:rPr>
+    </w:lvl>
+  </w:abstractNum>
+  <w:abstractNum w:abstractNumId="10">
+    <w:lvl w:ilvl="0">
+      <w:start w:val="1"/>
+      <w:numFmt w:val="bullet"/>
+      <w:lvlText w:val="●"/>
+      <w:lvlJc w:val="left"/>
+      <w:pPr>
+        <w:ind w:left="720" w:hanging="360"/>
+      </w:pPr>
+      <w:rPr>
+        <w:u w:val="none"/>
+      </w:rPr>
+    </w:lvl>
+    <w:lvl w:ilvl="1">
+      <w:start w:val="1"/>
+      <w:numFmt w:val="bullet"/>
+      <w:lvlText w:val="○"/>
+      <w:lvlJc w:val="left"/>
+      <w:pPr>
+        <w:ind w:left="1440" w:hanging="360"/>
+      </w:pPr>
+      <w:rPr>
+        <w:u w:val="none"/>
+      </w:rPr>
+    </w:lvl>
+    <w:lvl w:ilvl="2">
+      <w:start w:val="1"/>
+      <w:numFmt w:val="bullet"/>
+      <w:lvlText w:val="■"/>
+      <w:lvlJc w:val="left"/>
+      <w:pPr>
+        <w:ind w:left="2160" w:hanging="360"/>
+      </w:pPr>
+      <w:rPr>
+        <w:u w:val="none"/>
+      </w:rPr>
+    </w:lvl>
+    <w:lvl w:ilvl="3">
+      <w:start w:val="1"/>
+      <w:numFmt w:val="bullet"/>
+      <w:lvlText w:val="●"/>
+      <w:lvlJc w:val="left"/>
+      <w:pPr>
+        <w:ind w:left="2880" w:hanging="360"/>
+      </w:pPr>
+      <w:rPr>
+        <w:u w:val="none"/>
+      </w:rPr>
+    </w:lvl>
+    <w:lvl w:ilvl="4">
+      <w:start w:val="1"/>
+      <w:numFmt w:val="bullet"/>
+      <w:lvlText w:val="○"/>
+      <w:lvlJc w:val="left"/>
+      <w:pPr>
+        <w:ind w:left="3600" w:hanging="360"/>
+      </w:pPr>
+      <w:rPr>
+        <w:u w:val="none"/>
+      </w:rPr>
+    </w:lvl>
+    <w:lvl w:ilvl="5">
+      <w:start w:val="1"/>
+      <w:numFmt w:val="bullet"/>
+      <w:lvlText w:val="■"/>
+      <w:lvlJc w:val="left"/>
+      <w:pPr>
+        <w:ind w:left="4320" w:hanging="360"/>
+      </w:pPr>
+      <w:rPr>
+        <w:u w:val="none"/>
+      </w:rPr>
+    </w:lvl>
+    <w:lvl w:ilvl="6">
+      <w:start w:val="1"/>
+      <w:numFmt w:val="bullet"/>
+      <w:lvlText w:val="●"/>
+      <w:lvlJc w:val="left"/>
+      <w:pPr>
+        <w:ind w:left="5040" w:hanging="360"/>
+      </w:pPr>
+      <w:rPr>
+        <w:u w:val="none"/>
+      </w:rPr>
+    </w:lvl>
+    <w:lvl w:ilvl="7">
+      <w:start w:val="1"/>
+      <w:numFmt w:val="bullet"/>
+      <w:lvlText w:val="○"/>
+      <w:lvlJc w:val="left"/>
+      <w:pPr>
+        <w:ind w:left="5760" w:hanging="360"/>
+      </w:pPr>
+      <w:rPr>
+        <w:u w:val="none"/>
+      </w:rPr>
+    </w:lvl>
+    <w:lvl w:ilvl="8">
+      <w:start w:val="1"/>
+      <w:numFmt w:val="bullet"/>
+      <w:lvlText w:val="■"/>
+      <w:lvlJc w:val="left"/>
+      <w:pPr>
+        <w:ind w:left="6480" w:hanging="360"/>
+      </w:pPr>
+      <w:rPr>
+        <w:u w:val="none"/>
+      </w:rPr>
+    </w:lvl>
+  </w:abstractNum>
+  <w:abstractNum w:abstractNumId="11">
+    <w:lvl w:ilvl="0">
+      <w:start w:val="1"/>
+      <w:numFmt w:val="bullet"/>
+      <w:lvlText w:val="●"/>
+      <w:lvlJc w:val="left"/>
+      <w:pPr>
+        <w:ind w:left="720" w:hanging="360"/>
+      </w:pPr>
+      <w:rPr>
+        <w:u w:val="none"/>
+      </w:rPr>
+    </w:lvl>
+    <w:lvl w:ilvl="1">
+      <w:start w:val="1"/>
+      <w:numFmt w:val="bullet"/>
+      <w:lvlText w:val="○"/>
+      <w:lvlJc w:val="left"/>
+      <w:pPr>
+        <w:ind w:left="1440" w:hanging="360"/>
+      </w:pPr>
+      <w:rPr>
+        <w:u w:val="none"/>
+      </w:rPr>
+    </w:lvl>
+    <w:lvl w:ilvl="2">
+      <w:start w:val="1"/>
+      <w:numFmt w:val="bullet"/>
+      <w:lvlText w:val="■"/>
+      <w:lvlJc w:val="left"/>
+      <w:pPr>
+        <w:ind w:left="2160" w:hanging="360"/>
+      </w:pPr>
+      <w:rPr>
+        <w:u w:val="none"/>
+      </w:rPr>
+    </w:lvl>
+    <w:lvl w:ilvl="3">
+      <w:start w:val="1"/>
+      <w:numFmt w:val="bullet"/>
+      <w:lvlText w:val="●"/>
+      <w:lvlJc w:val="left"/>
+      <w:pPr>
+        <w:ind w:left="2880" w:hanging="360"/>
+      </w:pPr>
+      <w:rPr>
+        <w:u w:val="none"/>
+      </w:rPr>
+    </w:lvl>
+    <w:lvl w:ilvl="4">
+      <w:start w:val="1"/>
+      <w:numFmt w:val="bullet"/>
+      <w:lvlText w:val="○"/>
+      <w:lvlJc w:val="left"/>
+      <w:pPr>
+        <w:ind w:left="3600" w:hanging="360"/>
+      </w:pPr>
+      <w:rPr>
+        <w:u w:val="none"/>
+      </w:rPr>
+    </w:lvl>
+    <w:lvl w:ilvl="5">
+      <w:start w:val="1"/>
+      <w:numFmt w:val="bullet"/>
+      <w:lvlText w:val="■"/>
+      <w:lvlJc w:val="left"/>
+      <w:pPr>
+        <w:ind w:left="4320" w:hanging="360"/>
+      </w:pPr>
+      <w:rPr>
+        <w:u w:val="none"/>
+      </w:rPr>
+    </w:lvl>
+    <w:lvl w:ilvl="6">
+      <w:start w:val="1"/>
+      <w:numFmt w:val="bullet"/>
+      <w:lvlText w:val="●"/>
+      <w:lvlJc w:val="left"/>
+      <w:pPr>
+        <w:ind w:left="5040" w:hanging="360"/>
+      </w:pPr>
+      <w:rPr>
+        <w:u w:val="none"/>
+      </w:rPr>
+    </w:lvl>
+    <w:lvl w:ilvl="7">
+      <w:start w:val="1"/>
+      <w:numFmt w:val="bullet"/>
+      <w:lvlText w:val="○"/>
+      <w:lvlJc w:val="left"/>
+      <w:pPr>
+        <w:ind w:left="5760" w:hanging="360"/>
+      </w:pPr>
+      <w:rPr>
+        <w:u w:val="none"/>
+      </w:rPr>
+    </w:lvl>
+    <w:lvl w:ilvl="8">
+      <w:start w:val="1"/>
+      <w:numFmt w:val="bullet"/>
+      <w:lvlText w:val="■"/>
+      <w:lvlJc w:val="left"/>
+      <w:pPr>
+        <w:ind w:left="6480" w:hanging="360"/>
+      </w:pPr>
+      <w:rPr>
+        <w:u w:val="none"/>
+      </w:rPr>
+    </w:lvl>
+  </w:abstractNum>
+  <w:abstractNum w:abstractNumId="12">
+    <w:lvl w:ilvl="0">
+      <w:start w:val="1"/>
+      <w:numFmt w:val="bullet"/>
+      <w:lvlText w:val="●"/>
+      <w:lvlJc w:val="left"/>
+      <w:pPr>
+        <w:ind w:left="720" w:hanging="360"/>
+      </w:pPr>
+      <w:rPr>
+        <w:u w:val="none"/>
+      </w:rPr>
+    </w:lvl>
+    <w:lvl w:ilvl="1">
+      <w:start w:val="1"/>
+      <w:numFmt w:val="bullet"/>
+      <w:lvlText w:val="○"/>
+      <w:lvlJc w:val="left"/>
+      <w:pPr>
+        <w:ind w:left="1440" w:hanging="360"/>
+      </w:pPr>
+      <w:rPr>
+        <w:u w:val="none"/>
+      </w:rPr>
+    </w:lvl>
+    <w:lvl w:ilvl="2">
+      <w:start w:val="1"/>
+      <w:numFmt w:val="bullet"/>
+      <w:lvlText w:val="■"/>
+      <w:lvlJc w:val="left"/>
+      <w:pPr>
+        <w:ind w:left="2160" w:hanging="360"/>
+      </w:pPr>
+      <w:rPr>
+        <w:u w:val="none"/>
+      </w:rPr>
+    </w:lvl>
+    <w:lvl w:ilvl="3">
+      <w:start w:val="1"/>
+      <w:numFmt w:val="bullet"/>
+      <w:lvlText w:val="●"/>
+      <w:lvlJc w:val="left"/>
+      <w:pPr>
+        <w:ind w:left="2880" w:hanging="360"/>
+      </w:pPr>
+      <w:rPr>
+        <w:u w:val="none"/>
+      </w:rPr>
+    </w:lvl>
+    <w:lvl w:ilvl="4">
+      <w:start w:val="1"/>
+      <w:numFmt w:val="bullet"/>
+      <w:lvlText w:val="○"/>
+      <w:lvlJc w:val="left"/>
+      <w:pPr>
+        <w:ind w:left="3600" w:hanging="360"/>
+      </w:pPr>
+      <w:rPr>
+        <w:u w:val="none"/>
+      </w:rPr>
+    </w:lvl>
+    <w:lvl w:ilvl="5">
+      <w:start w:val="1"/>
+      <w:numFmt w:val="bullet"/>
+      <w:lvlText w:val="■"/>
+      <w:lvlJc w:val="left"/>
+      <w:pPr>
+        <w:ind w:left="4320" w:hanging="360"/>
+      </w:pPr>
+      <w:rPr>
+        <w:u w:val="none"/>
+      </w:rPr>
+    </w:lvl>
+    <w:lvl w:ilvl="6">
+      <w:start w:val="1"/>
+      <w:numFmt w:val="bullet"/>
+      <w:lvlText w:val="●"/>
+      <w:lvlJc w:val="left"/>
+      <w:pPr>
+        <w:ind w:left="5040" w:hanging="360"/>
+      </w:pPr>
+      <w:rPr>
+        <w:u w:val="none"/>
+      </w:rPr>
+    </w:lvl>
+    <w:lvl w:ilvl="7">
+      <w:start w:val="1"/>
+      <w:numFmt w:val="bullet"/>
+      <w:lvlText w:val="○"/>
+      <w:lvlJc w:val="left"/>
+      <w:pPr>
+        <w:ind w:left="5760" w:hanging="360"/>
+      </w:pPr>
+      <w:rPr>
+        <w:u w:val="none"/>
+      </w:rPr>
+    </w:lvl>
+    <w:lvl w:ilvl="8">
+      <w:start w:val="1"/>
+      <w:numFmt w:val="bullet"/>
+      <w:lvlText w:val="■"/>
+      <w:lvlJc w:val="left"/>
+      <w:pPr>
+        <w:ind w:left="6480" w:hanging="360"/>
+      </w:pPr>
+      <w:rPr>
+        <w:u w:val="none"/>
+      </w:rPr>
+    </w:lvl>
+  </w:abstractNum>
+  <w:abstractNum w:abstractNumId="13">
+    <w:lvl w:ilvl="0">
+      <w:start w:val="1"/>
+      <w:numFmt w:val="bullet"/>
+      <w:lvlText w:val="●"/>
+      <w:lvlJc w:val="left"/>
+      <w:pPr>
+        <w:ind w:left="720" w:hanging="360"/>
+      </w:pPr>
+      <w:rPr>
+        <w:u w:val="none"/>
+      </w:rPr>
+    </w:lvl>
+    <w:lvl w:ilvl="1">
+      <w:start w:val="1"/>
+      <w:numFmt w:val="bullet"/>
+      <w:lvlText w:val="○"/>
+      <w:lvlJc w:val="left"/>
+      <w:pPr>
+        <w:ind w:left="1440" w:hanging="360"/>
+      </w:pPr>
+      <w:rPr>
+        <w:u w:val="none"/>
+      </w:rPr>
+    </w:lvl>
+    <w:lvl w:ilvl="2">
+      <w:start w:val="1"/>
+      <w:numFmt w:val="bullet"/>
+      <w:lvlText w:val="■"/>
+      <w:lvlJc w:val="left"/>
+      <w:pPr>
+        <w:ind w:left="2160" w:hanging="360"/>
+      </w:pPr>
+      <w:rPr>
+        <w:u w:val="none"/>
+      </w:rPr>
+    </w:lvl>
+    <w:lvl w:ilvl="3">
+      <w:start w:val="1"/>
+      <w:numFmt w:val="bullet"/>
+      <w:lvlText w:val="●"/>
+      <w:lvlJc w:val="left"/>
+      <w:pPr>
+        <w:ind w:left="2880" w:hanging="360"/>
+      </w:pPr>
+      <w:rPr>
+        <w:u w:val="none"/>
+      </w:rPr>
+    </w:lvl>
+    <w:lvl w:ilvl="4">
+      <w:start w:val="1"/>
+      <w:numFmt w:val="bullet"/>
+      <w:lvlText w:val="○"/>
+      <w:lvlJc w:val="left"/>
+      <w:pPr>
+        <w:ind w:left="3600" w:hanging="360"/>
+      </w:pPr>
+      <w:rPr>
+        <w:u w:val="none"/>
+      </w:rPr>
+    </w:lvl>
+    <w:lvl w:ilvl="5">
+      <w:start w:val="1"/>
+      <w:numFmt w:val="bullet"/>
+      <w:lvlText w:val="■"/>
+      <w:lvlJc w:val="left"/>
+      <w:pPr>
+        <w:ind w:left="4320" w:hanging="360"/>
+      </w:pPr>
+      <w:rPr>
+        <w:u w:val="none"/>
+      </w:rPr>
+    </w:lvl>
+    <w:lvl w:ilvl="6">
+      <w:start w:val="1"/>
+      <w:numFmt w:val="bullet"/>
+      <w:lvlText w:val="●"/>
+      <w:lvlJc w:val="left"/>
+      <w:pPr>
+        <w:ind w:left="5040" w:hanging="360"/>
+      </w:pPr>
+      <w:rPr>
+        <w:u w:val="none"/>
+      </w:rPr>
+    </w:lvl>
+    <w:lvl w:ilvl="7">
+      <w:start w:val="1"/>
+      <w:numFmt w:val="bullet"/>
+      <w:lvlText w:val="○"/>
+      <w:lvlJc w:val="left"/>
+      <w:pPr>
+        <w:ind w:left="5760" w:hanging="360"/>
+      </w:pPr>
+      <w:rPr>
+        <w:u w:val="none"/>
+      </w:rPr>
+    </w:lvl>
+    <w:lvl w:ilvl="8">
+      <w:start w:val="1"/>
+      <w:numFmt w:val="bullet"/>
+      <w:lvlText w:val="■"/>
+      <w:lvlJc w:val="left"/>
+      <w:pPr>
+        <w:ind w:left="6480" w:hanging="360"/>
+      </w:pPr>
+      <w:rPr>
+        <w:u w:val="none"/>
+      </w:rPr>
+    </w:lvl>
+  </w:abstractNum>
+  <w:abstractNum w:abstractNumId="14">
+    <w:lvl w:ilvl="0">
+      <w:start w:val="1"/>
+      <w:numFmt w:val="bullet"/>
+      <w:lvlText w:val="●"/>
+      <w:lvlJc w:val="left"/>
+      <w:pPr>
+        <w:ind w:left="720" w:hanging="360"/>
+      </w:pPr>
+      <w:rPr>
+        <w:u w:val="none"/>
+      </w:rPr>
+    </w:lvl>
+    <w:lvl w:ilvl="1">
+      <w:start w:val="1"/>
+      <w:numFmt w:val="bullet"/>
+      <w:lvlText w:val="○"/>
+      <w:lvlJc w:val="left"/>
+      <w:pPr>
+        <w:ind w:left="1440" w:hanging="360"/>
+      </w:pPr>
+      <w:rPr>
+        <w:u w:val="none"/>
+      </w:rPr>
+    </w:lvl>
+    <w:lvl w:ilvl="2">
+      <w:start w:val="1"/>
+      <w:numFmt w:val="bullet"/>
+      <w:lvlText w:val="■"/>
+      <w:lvlJc w:val="left"/>
+      <w:pPr>
+        <w:ind w:left="2160" w:hanging="360"/>
+      </w:pPr>
+      <w:rPr>
+        <w:u w:val="none"/>
+      </w:rPr>
+    </w:lvl>
+    <w:lvl w:ilvl="3">
+      <w:start w:val="1"/>
+      <w:numFmt w:val="bullet"/>
+      <w:lvlText w:val="●"/>
+      <w:lvlJc w:val="left"/>
+      <w:pPr>
+        <w:ind w:left="2880" w:hanging="360"/>
+      </w:pPr>
+      <w:rPr>
+        <w:u w:val="none"/>
+      </w:rPr>
+    </w:lvl>
+    <w:lvl w:ilvl="4">
+      <w:start w:val="1"/>
+      <w:numFmt w:val="bullet"/>
+      <w:lvlText w:val="○"/>
+      <w:lvlJc w:val="left"/>
+      <w:pPr>
+        <w:ind w:left="3600" w:hanging="360"/>
+      </w:pPr>
+      <w:rPr>
+        <w:u w:val="none"/>
+      </w:rPr>
+    </w:lvl>
+    <w:lvl w:ilvl="5">
+      <w:start w:val="1"/>
+      <w:numFmt w:val="bullet"/>
+      <w:lvlText w:val="■"/>
+      <w:lvlJc w:val="left"/>
+      <w:pPr>
+        <w:ind w:left="4320" w:hanging="360"/>
+      </w:pPr>
+      <w:rPr>
+        <w:u w:val="none"/>
+      </w:rPr>
+    </w:lvl>
+    <w:lvl w:ilvl="6">
+      <w:start w:val="1"/>
+      <w:numFmt w:val="bullet"/>
+      <w:lvlText w:val="●"/>
+      <w:lvlJc w:val="left"/>
+      <w:pPr>
+        <w:ind w:left="5040" w:hanging="360"/>
+      </w:pPr>
+      <w:rPr>
+        <w:u w:val="none"/>
+      </w:rPr>
+    </w:lvl>
+    <w:lvl w:ilvl="7">
+      <w:start w:val="1"/>
+      <w:numFmt w:val="bullet"/>
+      <w:lvlText w:val="○"/>
+      <w:lvlJc w:val="left"/>
+      <w:pPr>
+        <w:ind w:left="5760" w:hanging="360"/>
+      </w:pPr>
+      <w:rPr>
+        <w:u w:val="none"/>
+      </w:rPr>
+    </w:lvl>
+    <w:lvl w:ilvl="8">
+      <w:start w:val="1"/>
+      <w:numFmt w:val="bullet"/>
+      <w:lvlText w:val="■"/>
+      <w:lvlJc w:val="left"/>
+      <w:pPr>
+        <w:ind w:left="6480" w:hanging="360"/>
+      </w:pPr>
+      <w:rPr>
+        <w:u w:val="none"/>
+      </w:rPr>
+    </w:lvl>
+  </w:abstractNum>
+  <w:abstractNum w:abstractNumId="15">
     <w:lvl w:ilvl="0">
       <w:start w:val="1"/>
       <w:numFmt w:val="bullet"/>
@@ -1901,6 +3246,27 @@
   </w:num>
   <w:num w:numId="8">
     <w:abstractNumId w:val="8"/>
+  </w:num>
+  <w:num w:numId="9">
+    <w:abstractNumId w:val="9"/>
+  </w:num>
+  <w:num w:numId="10">
+    <w:abstractNumId w:val="10"/>
+  </w:num>
+  <w:num w:numId="11">
+    <w:abstractNumId w:val="11"/>
+  </w:num>
+  <w:num w:numId="12">
+    <w:abstractNumId w:val="12"/>
+  </w:num>
+  <w:num w:numId="13">
+    <w:abstractNumId w:val="13"/>
+  </w:num>
+  <w:num w:numId="14">
+    <w:abstractNumId w:val="14"/>
+  </w:num>
+  <w:num w:numId="15">
+    <w:abstractNumId w:val="15"/>
   </w:num>
 </w:numbering>
 </file>

</xml_diff>